<commit_message>
updated camara frontal description
</commit_message>
<xml_diff>
--- a/Proyecto Final.docx
+++ b/Proyecto Final.docx
@@ -3467,8 +3467,8 @@
           <w:szCs w:val="28"/>
         </w:rPr>
       </w:pPr>
-      <w:bookmarkStart w:id="7" w:name="_Hlk156086740"/>
-      <w:bookmarkStart w:id="8" w:name="_Toc156087707"/>
+      <w:bookmarkStart w:id="7" w:name="_Toc156087707"/>
+      <w:bookmarkStart w:id="8" w:name="_Hlk156086740"/>
       <w:r>
         <w:rPr>
           <w:rFonts w:ascii="Arial" w:hAnsi="Arial" w:cs="Arial"/>
@@ -3480,9 +3480,9 @@
         </w:rPr>
         <w:t>Detección</w:t>
       </w:r>
-      <w:bookmarkEnd w:id="8"/>
-    </w:p>
-    <w:bookmarkEnd w:id="7"/>
+      <w:bookmarkEnd w:id="7"/>
+    </w:p>
+    <w:bookmarkEnd w:id="8"/>
     <w:p>
       <w:pPr>
         <w:jc w:val="both"/>
@@ -3639,75 +3639,7 @@
         <w:rPr>
           <w:rFonts w:ascii="Arial" w:hAnsi="Arial" w:cs="Arial"/>
         </w:rPr>
-        <w:t>, tiempo de vida de la persona siendo detectada</w:t>
-      </w:r>
-      <w:r>
-        <w:rPr>
-          <w:rFonts w:ascii="Arial" w:hAnsi="Arial" w:cs="Arial"/>
-        </w:rPr>
-        <w:t xml:space="preserve"> y un indicador que señala si ha superado el tiempo máximo de seguimiento. </w:t>
-      </w:r>
-    </w:p>
-    <w:p>
-      <w:pPr>
-        <w:jc w:val="both"/>
-        <w:rPr>
-          <w:rFonts w:ascii="Arial" w:hAnsi="Arial" w:cs="Arial"/>
-        </w:rPr>
-      </w:pPr>
-      <w:r>
-        <w:rPr>
-          <w:rFonts w:ascii="Arial" w:hAnsi="Arial" w:cs="Arial"/>
-        </w:rPr>
-        <w:t xml:space="preserve">Este seguimiento temporal se realiza mediante métodos como </w:t>
-      </w:r>
-      <w:proofErr w:type="spellStart"/>
-      <w:r>
-        <w:rPr>
-          <w:rFonts w:ascii="Arial" w:hAnsi="Arial" w:cs="Arial"/>
-          <w:b/>
-          <w:bCs/>
-        </w:rPr>
-        <w:t>age_one</w:t>
-      </w:r>
-      <w:proofErr w:type="spellEnd"/>
-      <w:r>
-        <w:rPr>
-          <w:rFonts w:ascii="Arial" w:hAnsi="Arial" w:cs="Arial"/>
-          <w:b/>
-          <w:bCs/>
-        </w:rPr>
-        <w:t>()</w:t>
-      </w:r>
-      <w:r>
-        <w:rPr>
-          <w:rFonts w:ascii="Arial" w:hAnsi="Arial" w:cs="Arial"/>
-        </w:rPr>
-        <w:t xml:space="preserve">, que incrementa la edad de la persona en una unidad, y </w:t>
-      </w:r>
-      <w:proofErr w:type="spellStart"/>
-      <w:r>
-        <w:rPr>
-          <w:rFonts w:ascii="Arial" w:hAnsi="Arial" w:cs="Arial"/>
-          <w:b/>
-          <w:bCs/>
-        </w:rPr>
-        <w:t>is_time_out</w:t>
-      </w:r>
-      <w:proofErr w:type="spellEnd"/>
-      <w:r>
-        <w:rPr>
-          <w:rFonts w:ascii="Arial" w:hAnsi="Arial" w:cs="Arial"/>
-          <w:b/>
-          <w:bCs/>
-        </w:rPr>
-        <w:t>()</w:t>
-      </w:r>
-      <w:r>
-        <w:rPr>
-          <w:rFonts w:ascii="Arial" w:hAnsi="Arial" w:cs="Arial"/>
-        </w:rPr>
-        <w:t xml:space="preserve">, que verifica si la persona ha excedido su tiempo de seguimiento máximo. </w:t>
+        <w:t xml:space="preserve"> y su estado, el cual indica si acaba de cambiar su dirección (valor 1) o si se mantiene igual que antes (valor 0).</w:t>
       </w:r>
     </w:p>
     <w:p>
@@ -4234,6 +4166,74 @@
           <w:b/>
           <w:bCs/>
         </w:rPr>
+        <w:t>paint_</w:t>
+      </w:r>
+      <w:r>
+        <w:rPr>
+          <w:rFonts w:ascii="Arial" w:hAnsi="Arial" w:cs="Arial"/>
+          <w:b/>
+          <w:bCs/>
+        </w:rPr>
+        <w:t>state</w:t>
+      </w:r>
+      <w:proofErr w:type="spellEnd"/>
+      <w:r>
+        <w:rPr>
+          <w:rFonts w:ascii="Arial" w:hAnsi="Arial" w:cs="Arial"/>
+          <w:b/>
+          <w:bCs/>
+        </w:rPr>
+        <w:t>()</w:t>
+      </w:r>
+      <w:r>
+        <w:rPr>
+          <w:rFonts w:ascii="Arial" w:hAnsi="Arial" w:cs="Arial"/>
+        </w:rPr>
+        <w:t xml:space="preserve">, que muestra </w:t>
+      </w:r>
+      <w:r>
+        <w:rPr>
+          <w:rFonts w:ascii="Arial" w:hAnsi="Arial" w:cs="Arial"/>
+        </w:rPr>
+        <w:t xml:space="preserve">si la persona detectada está entrando (IN) o saliendo (OUT) </w:t>
+      </w:r>
+      <w:r>
+        <w:rPr>
+          <w:rFonts w:ascii="Arial" w:hAnsi="Arial" w:cs="Arial"/>
+        </w:rPr>
+        <w:t>en una esquina de la imagen.</w:t>
+      </w:r>
+      <w:r>
+        <w:rPr>
+          <w:rFonts w:ascii="Arial" w:hAnsi="Arial" w:cs="Arial"/>
+        </w:rPr>
+        <w:t xml:space="preserve"> Si se le ha pasado el modo </w:t>
+      </w:r>
+      <w:proofErr w:type="spellStart"/>
+      <w:r>
+        <w:rPr>
+          <w:rFonts w:ascii="Arial" w:hAnsi="Arial" w:cs="Arial"/>
+          <w:b/>
+          <w:bCs/>
+          <w:i/>
+          <w:iCs/>
+        </w:rPr>
+        <w:t>debugger</w:t>
+      </w:r>
+      <w:proofErr w:type="spellEnd"/>
+      <w:r>
+        <w:rPr>
+          <w:rFonts w:ascii="Arial" w:hAnsi="Arial" w:cs="Arial"/>
+        </w:rPr>
+        <w:t xml:space="preserve"> al pintor, usará también el método </w:t>
+      </w:r>
+      <w:proofErr w:type="spellStart"/>
+      <w:r>
+        <w:rPr>
+          <w:rFonts w:ascii="Arial" w:hAnsi="Arial" w:cs="Arial"/>
+          <w:b/>
+          <w:bCs/>
+        </w:rPr>
         <w:t>paint_counter</w:t>
       </w:r>
       <w:proofErr w:type="spellEnd"/>
@@ -4249,7 +4249,13 @@
         <w:rPr>
           <w:rFonts w:ascii="Arial" w:hAnsi="Arial" w:cs="Arial"/>
         </w:rPr>
-        <w:t xml:space="preserve">, que muestra un contador de personas en una esquina de la imagen. Además, el método </w:t>
+        <w:t>, que mostrará el valor del contador en la cámara (pero no tiene por qué ser representativo del contador del establecimiento real).</w:t>
+      </w:r>
+      <w:r>
+        <w:rPr>
+          <w:rFonts w:ascii="Arial" w:hAnsi="Arial" w:cs="Arial"/>
+        </w:rPr>
+        <w:t xml:space="preserve"> Además, el método </w:t>
       </w:r>
       <w:proofErr w:type="spellStart"/>
       <w:r>
@@ -4446,7 +4452,59 @@
         <w:rPr>
           <w:rFonts w:ascii="Arial" w:hAnsi="Arial" w:cs="Arial"/>
         </w:rPr>
-        <w:t xml:space="preserve"> para visualizar líneas divisorias, contadores y la presencia de personas en la imagen.</w:t>
+        <w:t xml:space="preserve"> para visualizar líneas divisorias, </w:t>
+      </w:r>
+      <w:r>
+        <w:rPr>
+          <w:rFonts w:ascii="Arial" w:hAnsi="Arial" w:cs="Arial"/>
+        </w:rPr>
+        <w:t>estados,</w:t>
+      </w:r>
+      <w:r>
+        <w:rPr>
+          <w:rFonts w:ascii="Arial" w:hAnsi="Arial" w:cs="Arial"/>
+        </w:rPr>
+        <w:t xml:space="preserve"> la presencia de personas en la imagen</w:t>
+      </w:r>
+      <w:r>
+        <w:rPr>
+          <w:rFonts w:ascii="Arial" w:hAnsi="Arial" w:cs="Arial"/>
+        </w:rPr>
+        <w:t xml:space="preserve"> y contadores si está configurado en modo </w:t>
+      </w:r>
+      <w:proofErr w:type="spellStart"/>
+      <w:r>
+        <w:rPr>
+          <w:rFonts w:ascii="Arial" w:hAnsi="Arial" w:cs="Arial"/>
+          <w:b/>
+          <w:bCs/>
+          <w:i/>
+          <w:iCs/>
+        </w:rPr>
+        <w:t>debugger</w:t>
+      </w:r>
+      <w:proofErr w:type="spellEnd"/>
+      <w:r>
+        <w:rPr>
+          <w:rFonts w:ascii="Arial" w:hAnsi="Arial" w:cs="Arial"/>
+        </w:rPr>
+        <w:t xml:space="preserve"> con la variable </w:t>
+      </w:r>
+      <w:proofErr w:type="spellStart"/>
+      <w:r>
+        <w:rPr>
+          <w:rFonts w:ascii="Arial" w:hAnsi="Arial" w:cs="Arial"/>
+          <w:b/>
+          <w:bCs/>
+        </w:rPr>
+        <w:t>debug_mode</w:t>
+      </w:r>
+      <w:proofErr w:type="spellEnd"/>
+      <w:r>
+        <w:rPr>
+          <w:rFonts w:ascii="Arial" w:hAnsi="Arial" w:cs="Arial"/>
+        </w:rPr>
+        <w:t>.</w:t>
       </w:r>
     </w:p>
     <w:p>
@@ -10773,8 +10831,180 @@
           <w:sz w:val="24"/>
           <w:szCs w:val="24"/>
         </w:rPr>
-        <w:t xml:space="preserve">Descripción </w:t>
-      </w:r>
+        <w:t>Descripción de Atributos y Funciones</w:t>
+      </w:r>
+    </w:p>
+    <w:p>
+      <w:pPr>
+        <w:jc w:val="both"/>
+        <w:rPr>
+          <w:rFonts w:ascii="Arial" w:hAnsi="Arial" w:cs="Arial"/>
+        </w:rPr>
+      </w:pPr>
+      <w:r>
+        <w:rPr>
+          <w:rFonts w:ascii="Arial" w:hAnsi="Arial" w:cs="Arial"/>
+        </w:rPr>
+        <w:t>Atributos</w:t>
+      </w:r>
+    </w:p>
+    <w:p>
+      <w:pPr>
+        <w:numPr>
+          <w:ilvl w:val="0"/>
+          <w:numId w:val="29"/>
+        </w:numPr>
+        <w:jc w:val="both"/>
+        <w:rPr>
+          <w:rFonts w:ascii="Arial" w:hAnsi="Arial" w:cs="Arial"/>
+        </w:rPr>
+      </w:pPr>
+      <w:r>
+        <w:rPr>
+          <w:rFonts w:ascii="Arial" w:hAnsi="Arial" w:cs="Arial"/>
+          <w:b/>
+          <w:bCs/>
+        </w:rPr>
+        <w:t>IP (Dirección IP)</w:t>
+      </w:r>
+      <w:r>
+        <w:rPr>
+          <w:rFonts w:ascii="Arial" w:hAnsi="Arial" w:cs="Arial"/>
+        </w:rPr>
+        <w:t>: Almacena la dirección IP de la cámara. Este atributo es esencial para identificar la cámara en la red, permitiendo a la aplicación saber dónde conectarse para acceder a la transmisión de video o a la configuración de la cámara.</w:t>
+      </w:r>
+    </w:p>
+    <w:p>
+      <w:pPr>
+        <w:numPr>
+          <w:ilvl w:val="0"/>
+          <w:numId w:val="29"/>
+        </w:numPr>
+        <w:jc w:val="both"/>
+        <w:rPr>
+          <w:rFonts w:ascii="Arial" w:hAnsi="Arial" w:cs="Arial"/>
+        </w:rPr>
+      </w:pPr>
+      <w:r>
+        <w:rPr>
+          <w:rFonts w:ascii="Arial" w:hAnsi="Arial" w:cs="Arial"/>
+          <w:b/>
+          <w:bCs/>
+        </w:rPr>
+        <w:t>Puerto</w:t>
+      </w:r>
+      <w:r>
+        <w:rPr>
+          <w:rFonts w:ascii="Arial" w:hAnsi="Arial" w:cs="Arial"/>
+        </w:rPr>
+        <w:t>: Indica el puerto a través del cual la cámara está accesible. Este detalle es necesario para establecer una conexión efectiva con la cámara, ya que diferentes cámaras pueden operar en distintos puertos dentro de la misma red.</w:t>
+      </w:r>
+    </w:p>
+    <w:p>
+      <w:pPr>
+        <w:numPr>
+          <w:ilvl w:val="0"/>
+          <w:numId w:val="29"/>
+        </w:numPr>
+        <w:jc w:val="both"/>
+        <w:rPr>
+          <w:rFonts w:ascii="Arial" w:hAnsi="Arial" w:cs="Arial"/>
+        </w:rPr>
+      </w:pPr>
+      <w:r>
+        <w:rPr>
+          <w:rFonts w:ascii="Arial" w:hAnsi="Arial" w:cs="Arial"/>
+          <w:b/>
+          <w:bCs/>
+        </w:rPr>
+        <w:t>Tipo de Cámara (</w:t>
+      </w:r>
+      <w:proofErr w:type="spellStart"/>
+      <w:r>
+        <w:rPr>
+          <w:rFonts w:ascii="Arial" w:hAnsi="Arial" w:cs="Arial"/>
+          <w:b/>
+          <w:bCs/>
+        </w:rPr>
+        <w:t>cam_type</w:t>
+      </w:r>
+      <w:proofErr w:type="spellEnd"/>
+      <w:r>
+        <w:rPr>
+          <w:rFonts w:ascii="Arial" w:hAnsi="Arial" w:cs="Arial"/>
+          <w:b/>
+          <w:bCs/>
+        </w:rPr>
+        <w:t>)</w:t>
+      </w:r>
+      <w:r>
+        <w:rPr>
+          <w:rFonts w:ascii="Arial" w:hAnsi="Arial" w:cs="Arial"/>
+        </w:rPr>
+        <w:t>: Define el tipo o la categoría de la cámara, como 'frontal', 'lateral', etc. Este atributo ayuda a categorizar las cámaras dentro de la aplicación, permitiendo su uso específico según el contexto o la ubicación.</w:t>
+      </w:r>
+    </w:p>
+    <w:p>
+      <w:pPr>
+        <w:jc w:val="both"/>
+        <w:rPr>
+          <w:rFonts w:ascii="Arial" w:hAnsi="Arial" w:cs="Arial"/>
+        </w:rPr>
+      </w:pPr>
+      <w:r>
+        <w:rPr>
+          <w:rFonts w:ascii="Arial" w:hAnsi="Arial" w:cs="Arial"/>
+        </w:rPr>
+        <w:t>Funciones</w:t>
+      </w:r>
+    </w:p>
+    <w:p>
+      <w:pPr>
+        <w:numPr>
+          <w:ilvl w:val="0"/>
+          <w:numId w:val="30"/>
+        </w:numPr>
+        <w:jc w:val="both"/>
+        <w:rPr>
+          <w:rFonts w:ascii="Arial" w:hAnsi="Arial" w:cs="Arial"/>
+        </w:rPr>
+      </w:pPr>
+      <w:proofErr w:type="spellStart"/>
+      <w:r>
+        <w:rPr>
+          <w:rFonts w:ascii="Arial" w:hAnsi="Arial" w:cs="Arial"/>
+          <w:b/>
+          <w:bCs/>
+        </w:rPr>
+        <w:t>to_json</w:t>
+      </w:r>
+      <w:proofErr w:type="spellEnd"/>
+      <w:r>
+        <w:rPr>
+          <w:rFonts w:ascii="Arial" w:hAnsi="Arial" w:cs="Arial"/>
+        </w:rPr>
+        <w:t>: Convierte la información de la cámara en un formato JSON. Esta función es especialmente útil para la comunicación de datos a través de APIs o interfaces de usuario, ya que convierte los detalles de la cámara en un formato fácilmente manejable y transmisible.</w:t>
+      </w:r>
+    </w:p>
+    <w:p>
+      <w:pPr>
+        <w:jc w:val="both"/>
+        <w:rPr>
+          <w:rFonts w:ascii="Arial" w:hAnsi="Arial" w:cs="Arial"/>
+          <w:b/>
+          <w:bCs/>
+        </w:rPr>
+      </w:pPr>
+    </w:p>
+    <w:p>
+      <w:pPr>
+        <w:jc w:val="both"/>
+        <w:rPr>
+          <w:rFonts w:ascii="Arial" w:hAnsi="Arial" w:cs="Arial"/>
+          <w:b/>
+          <w:bCs/>
+        </w:rPr>
+      </w:pPr>
       <w:r>
         <w:rPr>
           <w:rFonts w:ascii="Arial" w:hAnsi="Arial" w:cs="Arial"/>
@@ -10785,180 +11015,9 @@
           <w:sz w:val="24"/>
           <w:szCs w:val="24"/>
         </w:rPr>
-        <w:t>de Atributos y Funciones</w:t>
-      </w:r>
-    </w:p>
-    <w:p>
-      <w:pPr>
-        <w:jc w:val="both"/>
-        <w:rPr>
-          <w:rFonts w:ascii="Arial" w:hAnsi="Arial" w:cs="Arial"/>
-        </w:rPr>
-      </w:pPr>
-      <w:r>
-        <w:rPr>
-          <w:rFonts w:ascii="Arial" w:hAnsi="Arial" w:cs="Arial"/>
-        </w:rPr>
-        <w:t>Atributos</w:t>
-      </w:r>
-    </w:p>
-    <w:p>
-      <w:pPr>
-        <w:numPr>
-          <w:ilvl w:val="0"/>
-          <w:numId w:val="29"/>
-        </w:numPr>
-        <w:jc w:val="both"/>
-        <w:rPr>
-          <w:rFonts w:ascii="Arial" w:hAnsi="Arial" w:cs="Arial"/>
-        </w:rPr>
-      </w:pPr>
-      <w:r>
-        <w:rPr>
-          <w:rFonts w:ascii="Arial" w:hAnsi="Arial" w:cs="Arial"/>
-          <w:b/>
-          <w:bCs/>
-        </w:rPr>
-        <w:t>IP (Dirección IP)</w:t>
-      </w:r>
-      <w:r>
-        <w:rPr>
-          <w:rFonts w:ascii="Arial" w:hAnsi="Arial" w:cs="Arial"/>
-        </w:rPr>
-        <w:t>: Almacena la dirección IP de la cámara. Este atributo es esencial para identificar la cámara en la red, permitiendo a la aplicación saber dónde conectarse para acceder a la transmisión de video o a la configuración de la cámara.</w:t>
-      </w:r>
-    </w:p>
-    <w:p>
-      <w:pPr>
-        <w:numPr>
-          <w:ilvl w:val="0"/>
-          <w:numId w:val="29"/>
-        </w:numPr>
-        <w:jc w:val="both"/>
-        <w:rPr>
-          <w:rFonts w:ascii="Arial" w:hAnsi="Arial" w:cs="Arial"/>
-        </w:rPr>
-      </w:pPr>
-      <w:r>
-        <w:rPr>
-          <w:rFonts w:ascii="Arial" w:hAnsi="Arial" w:cs="Arial"/>
-          <w:b/>
-          <w:bCs/>
-        </w:rPr>
-        <w:t>Puerto</w:t>
-      </w:r>
-      <w:r>
-        <w:rPr>
-          <w:rFonts w:ascii="Arial" w:hAnsi="Arial" w:cs="Arial"/>
-        </w:rPr>
-        <w:t>: Indica el puerto a través del cual la cámara está accesible. Este detalle es necesario para establecer una conexión efectiva con la cámara, ya que diferentes cámaras pueden operar en distintos puertos dentro de la misma red.</w:t>
-      </w:r>
-    </w:p>
-    <w:p>
-      <w:pPr>
-        <w:numPr>
-          <w:ilvl w:val="0"/>
-          <w:numId w:val="29"/>
-        </w:numPr>
-        <w:jc w:val="both"/>
-        <w:rPr>
-          <w:rFonts w:ascii="Arial" w:hAnsi="Arial" w:cs="Arial"/>
-        </w:rPr>
-      </w:pPr>
-      <w:r>
-        <w:rPr>
-          <w:rFonts w:ascii="Arial" w:hAnsi="Arial" w:cs="Arial"/>
-          <w:b/>
-          <w:bCs/>
-        </w:rPr>
-        <w:t>Tipo de Cámara (</w:t>
-      </w:r>
-      <w:proofErr w:type="spellStart"/>
-      <w:r>
-        <w:rPr>
-          <w:rFonts w:ascii="Arial" w:hAnsi="Arial" w:cs="Arial"/>
-          <w:b/>
-          <w:bCs/>
-        </w:rPr>
-        <w:t>cam_type</w:t>
-      </w:r>
-      <w:proofErr w:type="spellEnd"/>
-      <w:r>
-        <w:rPr>
-          <w:rFonts w:ascii="Arial" w:hAnsi="Arial" w:cs="Arial"/>
-          <w:b/>
-          <w:bCs/>
-        </w:rPr>
-        <w:t>)</w:t>
-      </w:r>
-      <w:r>
-        <w:rPr>
-          <w:rFonts w:ascii="Arial" w:hAnsi="Arial" w:cs="Arial"/>
-        </w:rPr>
-        <w:t>: Define el tipo o la categoría de la cámara, como 'frontal', 'lateral', etc. Este atributo ayuda a categorizar las cámaras dentro de la aplicación, permitiendo su uso específico según el contexto o la ubicación.</w:t>
-      </w:r>
-    </w:p>
-    <w:p>
-      <w:pPr>
-        <w:jc w:val="both"/>
-        <w:rPr>
-          <w:rFonts w:ascii="Arial" w:hAnsi="Arial" w:cs="Arial"/>
-        </w:rPr>
-      </w:pPr>
-      <w:r>
-        <w:rPr>
-          <w:rFonts w:ascii="Arial" w:hAnsi="Arial" w:cs="Arial"/>
-        </w:rPr>
-        <w:t>Funciones</w:t>
-      </w:r>
-    </w:p>
-    <w:p>
-      <w:pPr>
-        <w:numPr>
-          <w:ilvl w:val="0"/>
-          <w:numId w:val="30"/>
-        </w:numPr>
-        <w:jc w:val="both"/>
-        <w:rPr>
-          <w:rFonts w:ascii="Arial" w:hAnsi="Arial" w:cs="Arial"/>
-        </w:rPr>
-      </w:pPr>
-      <w:proofErr w:type="spellStart"/>
-      <w:r>
-        <w:rPr>
-          <w:rFonts w:ascii="Arial" w:hAnsi="Arial" w:cs="Arial"/>
-          <w:b/>
-          <w:bCs/>
-        </w:rPr>
-        <w:t>to_json</w:t>
-      </w:r>
-      <w:proofErr w:type="spellEnd"/>
-      <w:r>
-        <w:rPr>
-          <w:rFonts w:ascii="Arial" w:hAnsi="Arial" w:cs="Arial"/>
-        </w:rPr>
-        <w:t>: Convierte la información de la cámara en un formato JSON. Esta función es especialmente útil para la comunicación de datos a través de APIs o interfaces de usuario, ya que convierte los detalles de la cámara en un formato fácilmente manejable y transmisible.</w:t>
-      </w:r>
-    </w:p>
-    <w:p>
-      <w:pPr>
-        <w:jc w:val="both"/>
-        <w:rPr>
-          <w:rFonts w:ascii="Arial" w:hAnsi="Arial" w:cs="Arial"/>
-          <w:b/>
-          <w:bCs/>
-        </w:rPr>
-      </w:pPr>
-    </w:p>
-    <w:p>
-      <w:pPr>
-        <w:jc w:val="both"/>
-        <w:rPr>
-          <w:rFonts w:ascii="Arial" w:hAnsi="Arial" w:cs="Arial"/>
-          <w:b/>
-          <w:bCs/>
-        </w:rPr>
-      </w:pPr>
+        <w:t xml:space="preserve">Descripción General del Modelo </w:t>
+      </w:r>
+      <w:proofErr w:type="spellStart"/>
       <w:r>
         <w:rPr>
           <w:rFonts w:ascii="Arial" w:hAnsi="Arial" w:cs="Arial"/>
@@ -10969,8 +11028,57 @@
           <w:sz w:val="24"/>
           <w:szCs w:val="24"/>
         </w:rPr>
-        <w:t xml:space="preserve">Descripción </w:t>
-      </w:r>
+        <w:t>Entraces</w:t>
+      </w:r>
+      <w:proofErr w:type="spellEnd"/>
+    </w:p>
+    <w:p>
+      <w:pPr>
+        <w:jc w:val="both"/>
+        <w:rPr>
+          <w:rFonts w:ascii="Arial" w:hAnsi="Arial" w:cs="Arial"/>
+        </w:rPr>
+      </w:pPr>
+      <w:r>
+        <w:rPr>
+          <w:rFonts w:ascii="Arial" w:hAnsi="Arial" w:cs="Arial"/>
+        </w:rPr>
+        <w:t xml:space="preserve">El modelo </w:t>
+      </w:r>
+      <w:proofErr w:type="spellStart"/>
+      <w:r>
+        <w:rPr>
+          <w:rFonts w:ascii="Arial" w:hAnsi="Arial" w:cs="Arial"/>
+          <w:b/>
+          <w:bCs/>
+        </w:rPr>
+        <w:t>Entrances</w:t>
+      </w:r>
+      <w:proofErr w:type="spellEnd"/>
+      <w:r>
+        <w:rPr>
+          <w:rFonts w:ascii="Arial" w:hAnsi="Arial" w:cs="Arial"/>
+        </w:rPr>
+        <w:t xml:space="preserve"> es diseñado para registrar y gestionar las entradas de visitantes o clientes en un entorno, como un establecimiento comercial, un evento, o una instalación de seguridad. Cada registro representa una instancia individual de entrada, capturando detalles clave como el momento de la entrada, información demográfica y una imagen asociada.</w:t>
+      </w:r>
+    </w:p>
+    <w:p>
+      <w:pPr>
+        <w:jc w:val="both"/>
+        <w:rPr>
+          <w:rFonts w:ascii="Arial" w:hAnsi="Arial" w:cs="Arial"/>
+        </w:rPr>
+      </w:pPr>
+    </w:p>
+    <w:p>
+      <w:pPr>
+        <w:jc w:val="both"/>
+        <w:rPr>
+          <w:rFonts w:ascii="Arial" w:hAnsi="Arial" w:cs="Arial"/>
+          <w:b/>
+          <w:bCs/>
+        </w:rPr>
+      </w:pPr>
       <w:r>
         <w:rPr>
           <w:rFonts w:ascii="Arial" w:hAnsi="Arial" w:cs="Arial"/>
@@ -10981,8 +11089,9 @@
           <w:sz w:val="24"/>
           <w:szCs w:val="24"/>
         </w:rPr>
-        <w:t>G</w:t>
-      </w:r>
+        <w:t xml:space="preserve">Descripción de Atributos y Funciones de </w:t>
+      </w:r>
+      <w:proofErr w:type="spellStart"/>
       <w:r>
         <w:rPr>
           <w:rFonts w:ascii="Arial" w:hAnsi="Arial" w:cs="Arial"/>
@@ -10993,8 +11102,218 @@
           <w:sz w:val="24"/>
           <w:szCs w:val="24"/>
         </w:rPr>
-        <w:t xml:space="preserve">eneral del </w:t>
-      </w:r>
+        <w:t>Entrances</w:t>
+      </w:r>
+      <w:proofErr w:type="spellEnd"/>
+    </w:p>
+    <w:p>
+      <w:pPr>
+        <w:jc w:val="both"/>
+        <w:rPr>
+          <w:rFonts w:ascii="Arial" w:hAnsi="Arial" w:cs="Arial"/>
+        </w:rPr>
+      </w:pPr>
+      <w:r>
+        <w:rPr>
+          <w:rFonts w:ascii="Arial" w:hAnsi="Arial" w:cs="Arial"/>
+        </w:rPr>
+        <w:t>Atributos</w:t>
+      </w:r>
+    </w:p>
+    <w:p>
+      <w:pPr>
+        <w:numPr>
+          <w:ilvl w:val="0"/>
+          <w:numId w:val="31"/>
+        </w:numPr>
+        <w:jc w:val="both"/>
+        <w:rPr>
+          <w:rFonts w:ascii="Arial" w:hAnsi="Arial" w:cs="Arial"/>
+        </w:rPr>
+      </w:pPr>
+      <w:proofErr w:type="spellStart"/>
+      <w:r>
+        <w:rPr>
+          <w:rFonts w:ascii="Arial" w:hAnsi="Arial" w:cs="Arial"/>
+          <w:b/>
+          <w:bCs/>
+        </w:rPr>
+        <w:t>Timestamp</w:t>
+      </w:r>
+      <w:proofErr w:type="spellEnd"/>
+      <w:r>
+        <w:rPr>
+          <w:rFonts w:ascii="Arial" w:hAnsi="Arial" w:cs="Arial"/>
+          <w:b/>
+          <w:bCs/>
+        </w:rPr>
+        <w:t xml:space="preserve"> (Marca de Tiempo)</w:t>
+      </w:r>
+      <w:r>
+        <w:rPr>
+          <w:rFonts w:ascii="Arial" w:hAnsi="Arial" w:cs="Arial"/>
+        </w:rPr>
+        <w:t>: Registra el momento exacto en que ocurrió la entrada. Es crucial para el seguimiento temporal de las visitas y para análisis estadísticos basados en el tiempo.</w:t>
+      </w:r>
+    </w:p>
+    <w:p>
+      <w:pPr>
+        <w:numPr>
+          <w:ilvl w:val="0"/>
+          <w:numId w:val="31"/>
+        </w:numPr>
+        <w:jc w:val="both"/>
+        <w:rPr>
+          <w:rFonts w:ascii="Arial" w:hAnsi="Arial" w:cs="Arial"/>
+        </w:rPr>
+      </w:pPr>
+      <w:proofErr w:type="spellStart"/>
+      <w:r>
+        <w:rPr>
+          <w:rFonts w:ascii="Arial" w:hAnsi="Arial" w:cs="Arial"/>
+          <w:b/>
+          <w:bCs/>
+        </w:rPr>
+        <w:lastRenderedPageBreak/>
+        <w:t>Genre</w:t>
+      </w:r>
+      <w:proofErr w:type="spellEnd"/>
+      <w:r>
+        <w:rPr>
+          <w:rFonts w:ascii="Arial" w:hAnsi="Arial" w:cs="Arial"/>
+          <w:b/>
+          <w:bCs/>
+        </w:rPr>
+        <w:t xml:space="preserve"> (Género)</w:t>
+      </w:r>
+      <w:r>
+        <w:rPr>
+          <w:rFonts w:ascii="Arial" w:hAnsi="Arial" w:cs="Arial"/>
+        </w:rPr>
+        <w:t>: Almacena información sobre el género del visitante. Este dato es útil para análisis demográficos y para comprender la distribución de género de los visitantes.</w:t>
+      </w:r>
+    </w:p>
+    <w:p>
+      <w:pPr>
+        <w:numPr>
+          <w:ilvl w:val="0"/>
+          <w:numId w:val="31"/>
+        </w:numPr>
+        <w:jc w:val="both"/>
+        <w:rPr>
+          <w:rFonts w:ascii="Arial" w:hAnsi="Arial" w:cs="Arial"/>
+        </w:rPr>
+      </w:pPr>
+      <w:r>
+        <w:rPr>
+          <w:rFonts w:ascii="Arial" w:hAnsi="Arial" w:cs="Arial"/>
+          <w:b/>
+          <w:bCs/>
+        </w:rPr>
+        <w:t>Age Interval (Intervalo de Edad)</w:t>
+      </w:r>
+      <w:r>
+        <w:rPr>
+          <w:rFonts w:ascii="Arial" w:hAnsi="Arial" w:cs="Arial"/>
+        </w:rPr>
+        <w:t>: Indica el rango de edad del visitante. Es importante para análisis demográficos y para entender la composición de edades de los visitantes.</w:t>
+      </w:r>
+    </w:p>
+    <w:p>
+      <w:pPr>
+        <w:numPr>
+          <w:ilvl w:val="0"/>
+          <w:numId w:val="31"/>
+        </w:numPr>
+        <w:jc w:val="both"/>
+        <w:rPr>
+          <w:rFonts w:ascii="Arial" w:hAnsi="Arial" w:cs="Arial"/>
+        </w:rPr>
+      </w:pPr>
+      <w:proofErr w:type="spellStart"/>
+      <w:r>
+        <w:rPr>
+          <w:rFonts w:ascii="Arial" w:hAnsi="Arial" w:cs="Arial"/>
+          <w:b/>
+          <w:bCs/>
+        </w:rPr>
+        <w:t>Image</w:t>
+      </w:r>
+      <w:proofErr w:type="spellEnd"/>
+      <w:r>
+        <w:rPr>
+          <w:rFonts w:ascii="Arial" w:hAnsi="Arial" w:cs="Arial"/>
+          <w:b/>
+          <w:bCs/>
+        </w:rPr>
+        <w:t xml:space="preserve"> (Imagen)</w:t>
+      </w:r>
+      <w:r>
+        <w:rPr>
+          <w:rFonts w:ascii="Arial" w:hAnsi="Arial" w:cs="Arial"/>
+        </w:rPr>
+        <w:t>: Un campo para almacenar una imagen, posiblemente del visitante, en formato binario. Este puede ser utilizado para propósitos de identificación o registro visual.</w:t>
+      </w:r>
+    </w:p>
+    <w:p>
+      <w:pPr>
+        <w:jc w:val="both"/>
+        <w:rPr>
+          <w:rFonts w:ascii="Arial" w:hAnsi="Arial" w:cs="Arial"/>
+        </w:rPr>
+      </w:pPr>
+      <w:r>
+        <w:rPr>
+          <w:rFonts w:ascii="Arial" w:hAnsi="Arial" w:cs="Arial"/>
+        </w:rPr>
+        <w:t>Funciones</w:t>
+      </w:r>
+    </w:p>
+    <w:p>
+      <w:pPr>
+        <w:numPr>
+          <w:ilvl w:val="0"/>
+          <w:numId w:val="32"/>
+        </w:numPr>
+        <w:jc w:val="both"/>
+        <w:rPr>
+          <w:rFonts w:ascii="Arial" w:hAnsi="Arial" w:cs="Arial"/>
+        </w:rPr>
+      </w:pPr>
+      <w:proofErr w:type="spellStart"/>
+      <w:r>
+        <w:rPr>
+          <w:rFonts w:ascii="Arial" w:hAnsi="Arial" w:cs="Arial"/>
+          <w:b/>
+          <w:bCs/>
+        </w:rPr>
+        <w:t>to_json</w:t>
+      </w:r>
+      <w:proofErr w:type="spellEnd"/>
+      <w:r>
+        <w:rPr>
+          <w:rFonts w:ascii="Arial" w:hAnsi="Arial" w:cs="Arial"/>
+        </w:rPr>
+        <w:t>: Esta función convierte la información del registro de entrada en un formato JSON, facilitando la transferencia y el manejo de los datos en aplicaciones web o interfaces de usuario.</w:t>
+      </w:r>
+    </w:p>
+    <w:p>
+      <w:pPr>
+        <w:jc w:val="both"/>
+        <w:rPr>
+          <w:rFonts w:ascii="Arial" w:hAnsi="Arial" w:cs="Arial"/>
+          <w:b/>
+          <w:bCs/>
+        </w:rPr>
+      </w:pPr>
+    </w:p>
+    <w:p>
+      <w:pPr>
+        <w:jc w:val="both"/>
+        <w:rPr>
+          <w:rFonts w:ascii="Arial" w:hAnsi="Arial" w:cs="Arial"/>
+        </w:rPr>
+      </w:pPr>
       <w:r>
         <w:rPr>
           <w:rFonts w:ascii="Arial" w:hAnsi="Arial" w:cs="Arial"/>
@@ -11005,8 +11324,9 @@
           <w:sz w:val="24"/>
           <w:szCs w:val="24"/>
         </w:rPr>
-        <w:t>M</w:t>
-      </w:r>
+        <w:t xml:space="preserve">Descripción General del Modelo </w:t>
+      </w:r>
+      <w:proofErr w:type="spellStart"/>
       <w:r>
         <w:rPr>
           <w:rFonts w:ascii="Arial" w:hAnsi="Arial" w:cs="Arial"/>
@@ -11017,9 +11337,57 @@
           <w:sz w:val="24"/>
           <w:szCs w:val="24"/>
         </w:rPr>
-        <w:t xml:space="preserve">odelo </w:t>
-      </w:r>
-      <w:proofErr w:type="spellStart"/>
+        <w:t>Counter</w:t>
+      </w:r>
+      <w:proofErr w:type="spellEnd"/>
+    </w:p>
+    <w:p>
+      <w:pPr>
+        <w:jc w:val="both"/>
+        <w:rPr>
+          <w:rFonts w:ascii="Arial" w:hAnsi="Arial" w:cs="Arial"/>
+        </w:rPr>
+      </w:pPr>
+      <w:r>
+        <w:rPr>
+          <w:rFonts w:ascii="Arial" w:hAnsi="Arial" w:cs="Arial"/>
+        </w:rPr>
+        <w:t xml:space="preserve">El modelo </w:t>
+      </w:r>
+      <w:proofErr w:type="spellStart"/>
+      <w:r>
+        <w:rPr>
+          <w:rFonts w:ascii="Arial" w:hAnsi="Arial" w:cs="Arial"/>
+          <w:b/>
+          <w:bCs/>
+        </w:rPr>
+        <w:t>Counter</w:t>
+      </w:r>
+      <w:proofErr w:type="spellEnd"/>
+      <w:r>
+        <w:rPr>
+          <w:rFonts w:ascii="Arial" w:hAnsi="Arial" w:cs="Arial"/>
+        </w:rPr>
+        <w:t xml:space="preserve"> se utiliza para llevar un conteo acumulativo de eventos, como el número de visitantes que entran o salen de un lugar. Cada registro en este modelo representa un cambio en el conteo total, permitiendo un seguimiento dinámico del número de personas presentes en un momento dado.</w:t>
+      </w:r>
+    </w:p>
+    <w:p>
+      <w:pPr>
+        <w:jc w:val="both"/>
+        <w:rPr>
+          <w:rFonts w:ascii="Arial" w:hAnsi="Arial" w:cs="Arial"/>
+          <w:b/>
+          <w:bCs/>
+        </w:rPr>
+      </w:pPr>
+    </w:p>
+    <w:p>
+      <w:pPr>
+        <w:jc w:val="both"/>
+        <w:rPr>
+          <w:rFonts w:ascii="Arial" w:hAnsi="Arial" w:cs="Arial"/>
+        </w:rPr>
+      </w:pPr>
       <w:r>
         <w:rPr>
           <w:rFonts w:ascii="Arial" w:hAnsi="Arial" w:cs="Arial"/>
@@ -11030,57 +11398,9 @@
           <w:sz w:val="24"/>
           <w:szCs w:val="24"/>
         </w:rPr>
-        <w:t>Entraces</w:t>
-      </w:r>
-      <w:proofErr w:type="spellEnd"/>
-    </w:p>
-    <w:p>
-      <w:pPr>
-        <w:jc w:val="both"/>
-        <w:rPr>
-          <w:rFonts w:ascii="Arial" w:hAnsi="Arial" w:cs="Arial"/>
-        </w:rPr>
-      </w:pPr>
-      <w:r>
-        <w:rPr>
-          <w:rFonts w:ascii="Arial" w:hAnsi="Arial" w:cs="Arial"/>
-        </w:rPr>
-        <w:t xml:space="preserve">El modelo </w:t>
-      </w:r>
-      <w:proofErr w:type="spellStart"/>
-      <w:r>
-        <w:rPr>
-          <w:rFonts w:ascii="Arial" w:hAnsi="Arial" w:cs="Arial"/>
-          <w:b/>
-          <w:bCs/>
-        </w:rPr>
-        <w:t>Entrances</w:t>
-      </w:r>
-      <w:proofErr w:type="spellEnd"/>
-      <w:r>
-        <w:rPr>
-          <w:rFonts w:ascii="Arial" w:hAnsi="Arial" w:cs="Arial"/>
-        </w:rPr>
-        <w:t xml:space="preserve"> es diseñado para registrar y gestionar las entradas de visitantes o clientes en un entorno, como un establecimiento comercial, un evento, o una instalación de seguridad. Cada registro representa una instancia individual de entrada, capturando detalles clave como el momento de la entrada, información demográfica y una imagen asociada.</w:t>
-      </w:r>
-    </w:p>
-    <w:p>
-      <w:pPr>
-        <w:jc w:val="both"/>
-        <w:rPr>
-          <w:rFonts w:ascii="Arial" w:hAnsi="Arial" w:cs="Arial"/>
-        </w:rPr>
-      </w:pPr>
-    </w:p>
-    <w:p>
-      <w:pPr>
-        <w:jc w:val="both"/>
-        <w:rPr>
-          <w:rFonts w:ascii="Arial" w:hAnsi="Arial" w:cs="Arial"/>
-          <w:b/>
-          <w:bCs/>
-        </w:rPr>
-      </w:pPr>
+        <w:t xml:space="preserve">Descripción de Atributos de </w:t>
+      </w:r>
+      <w:proofErr w:type="spellStart"/>
       <w:r>
         <w:rPr>
           <w:rFonts w:ascii="Arial" w:hAnsi="Arial" w:cs="Arial"/>
@@ -11091,8 +11411,99 @@
           <w:sz w:val="24"/>
           <w:szCs w:val="24"/>
         </w:rPr>
-        <w:t xml:space="preserve">Descripción </w:t>
-      </w:r>
+        <w:t>Counter</w:t>
+      </w:r>
+      <w:proofErr w:type="spellEnd"/>
+    </w:p>
+    <w:p>
+      <w:pPr>
+        <w:numPr>
+          <w:ilvl w:val="0"/>
+          <w:numId w:val="33"/>
+        </w:numPr>
+        <w:jc w:val="both"/>
+        <w:rPr>
+          <w:rFonts w:ascii="Arial" w:hAnsi="Arial" w:cs="Arial"/>
+        </w:rPr>
+      </w:pPr>
+      <w:proofErr w:type="spellStart"/>
+      <w:r>
+        <w:rPr>
+          <w:rFonts w:ascii="Arial" w:hAnsi="Arial" w:cs="Arial"/>
+          <w:b/>
+          <w:bCs/>
+        </w:rPr>
+        <w:t>Value</w:t>
+      </w:r>
+      <w:proofErr w:type="spellEnd"/>
+      <w:r>
+        <w:rPr>
+          <w:rFonts w:ascii="Arial" w:hAnsi="Arial" w:cs="Arial"/>
+          <w:b/>
+          <w:bCs/>
+        </w:rPr>
+        <w:t xml:space="preserve"> (Valor)</w:t>
+      </w:r>
+      <w:r>
+        <w:rPr>
+          <w:rFonts w:ascii="Arial" w:hAnsi="Arial" w:cs="Arial"/>
+        </w:rPr>
+        <w:t>: Representa el cambio en el conteo, que puede ser positivo (por ejemplo, un visitante entra) o negativo (un visitante sale).</w:t>
+      </w:r>
+    </w:p>
+    <w:p>
+      <w:pPr>
+        <w:numPr>
+          <w:ilvl w:val="0"/>
+          <w:numId w:val="33"/>
+        </w:numPr>
+        <w:jc w:val="both"/>
+        <w:rPr>
+          <w:rFonts w:ascii="Arial" w:hAnsi="Arial" w:cs="Arial"/>
+        </w:rPr>
+      </w:pPr>
+      <w:proofErr w:type="spellStart"/>
+      <w:r>
+        <w:rPr>
+          <w:rFonts w:ascii="Arial" w:hAnsi="Arial" w:cs="Arial"/>
+          <w:b/>
+          <w:bCs/>
+        </w:rPr>
+        <w:t>Timestamp</w:t>
+      </w:r>
+      <w:proofErr w:type="spellEnd"/>
+      <w:r>
+        <w:rPr>
+          <w:rFonts w:ascii="Arial" w:hAnsi="Arial" w:cs="Arial"/>
+          <w:b/>
+          <w:bCs/>
+        </w:rPr>
+        <w:t xml:space="preserve"> (Marca de Tiempo)</w:t>
+      </w:r>
+      <w:r>
+        <w:rPr>
+          <w:rFonts w:ascii="Arial" w:hAnsi="Arial" w:cs="Arial"/>
+        </w:rPr>
+        <w:t>: Registra el momento en que ocurrió el cambio en el conteo, permitiendo análisis basados en el tiempo de los patrones de tráfico de visitantes.</w:t>
+      </w:r>
+    </w:p>
+    <w:p>
+      <w:pPr>
+        <w:jc w:val="both"/>
+        <w:rPr>
+          <w:rFonts w:ascii="Arial" w:hAnsi="Arial" w:cs="Arial"/>
+          <w:b/>
+          <w:bCs/>
+        </w:rPr>
+      </w:pPr>
+    </w:p>
+    <w:p>
+      <w:pPr>
+        <w:jc w:val="both"/>
+        <w:rPr>
+          <w:rFonts w:ascii="Arial" w:hAnsi="Arial" w:cs="Arial"/>
+        </w:rPr>
+      </w:pPr>
       <w:r>
         <w:rPr>
           <w:rFonts w:ascii="Arial" w:hAnsi="Arial" w:cs="Arial"/>
@@ -11103,468 +11514,7 @@
           <w:sz w:val="24"/>
           <w:szCs w:val="24"/>
         </w:rPr>
-        <w:t xml:space="preserve">de Atributos y Funciones de </w:t>
-      </w:r>
-      <w:proofErr w:type="spellStart"/>
-      <w:r>
-        <w:rPr>
-          <w:rFonts w:ascii="Arial" w:hAnsi="Arial" w:cs="Arial"/>
-          <w:b/>
-          <w:bCs/>
-          <w:i/>
-          <w:iCs/>
-          <w:sz w:val="24"/>
-          <w:szCs w:val="24"/>
-        </w:rPr>
-        <w:t>Entrances</w:t>
-      </w:r>
-      <w:proofErr w:type="spellEnd"/>
-    </w:p>
-    <w:p>
-      <w:pPr>
-        <w:jc w:val="both"/>
-        <w:rPr>
-          <w:rFonts w:ascii="Arial" w:hAnsi="Arial" w:cs="Arial"/>
-        </w:rPr>
-      </w:pPr>
-      <w:r>
-        <w:rPr>
-          <w:rFonts w:ascii="Arial" w:hAnsi="Arial" w:cs="Arial"/>
-        </w:rPr>
-        <w:t>Atributos</w:t>
-      </w:r>
-    </w:p>
-    <w:p>
-      <w:pPr>
-        <w:numPr>
-          <w:ilvl w:val="0"/>
-          <w:numId w:val="31"/>
-        </w:numPr>
-        <w:jc w:val="both"/>
-        <w:rPr>
-          <w:rFonts w:ascii="Arial" w:hAnsi="Arial" w:cs="Arial"/>
-        </w:rPr>
-      </w:pPr>
-      <w:proofErr w:type="spellStart"/>
-      <w:r>
-        <w:rPr>
-          <w:rFonts w:ascii="Arial" w:hAnsi="Arial" w:cs="Arial"/>
-          <w:b/>
-          <w:bCs/>
-        </w:rPr>
-        <w:t>Timestamp</w:t>
-      </w:r>
-      <w:proofErr w:type="spellEnd"/>
-      <w:r>
-        <w:rPr>
-          <w:rFonts w:ascii="Arial" w:hAnsi="Arial" w:cs="Arial"/>
-          <w:b/>
-          <w:bCs/>
-        </w:rPr>
-        <w:t xml:space="preserve"> (Marca de Tiempo)</w:t>
-      </w:r>
-      <w:r>
-        <w:rPr>
-          <w:rFonts w:ascii="Arial" w:hAnsi="Arial" w:cs="Arial"/>
-        </w:rPr>
-        <w:t>: Registra el momento exacto en que ocurrió la entrada. Es crucial para el seguimiento temporal de las visitas y para análisis estadísticos basados en el tiempo.</w:t>
-      </w:r>
-    </w:p>
-    <w:p>
-      <w:pPr>
-        <w:numPr>
-          <w:ilvl w:val="0"/>
-          <w:numId w:val="31"/>
-        </w:numPr>
-        <w:jc w:val="both"/>
-        <w:rPr>
-          <w:rFonts w:ascii="Arial" w:hAnsi="Arial" w:cs="Arial"/>
-        </w:rPr>
-      </w:pPr>
-      <w:proofErr w:type="spellStart"/>
-      <w:r>
-        <w:rPr>
-          <w:rFonts w:ascii="Arial" w:hAnsi="Arial" w:cs="Arial"/>
-          <w:b/>
-          <w:bCs/>
-        </w:rPr>
-        <w:lastRenderedPageBreak/>
-        <w:t>Genre</w:t>
-      </w:r>
-      <w:proofErr w:type="spellEnd"/>
-      <w:r>
-        <w:rPr>
-          <w:rFonts w:ascii="Arial" w:hAnsi="Arial" w:cs="Arial"/>
-          <w:b/>
-          <w:bCs/>
-        </w:rPr>
-        <w:t xml:space="preserve"> (Género)</w:t>
-      </w:r>
-      <w:r>
-        <w:rPr>
-          <w:rFonts w:ascii="Arial" w:hAnsi="Arial" w:cs="Arial"/>
-        </w:rPr>
-        <w:t>: Almacena información sobre el género del visitante. Este dato es útil para análisis demográficos y para comprender la distribución de género de los visitantes.</w:t>
-      </w:r>
-    </w:p>
-    <w:p>
-      <w:pPr>
-        <w:numPr>
-          <w:ilvl w:val="0"/>
-          <w:numId w:val="31"/>
-        </w:numPr>
-        <w:jc w:val="both"/>
-        <w:rPr>
-          <w:rFonts w:ascii="Arial" w:hAnsi="Arial" w:cs="Arial"/>
-        </w:rPr>
-      </w:pPr>
-      <w:r>
-        <w:rPr>
-          <w:rFonts w:ascii="Arial" w:hAnsi="Arial" w:cs="Arial"/>
-          <w:b/>
-          <w:bCs/>
-        </w:rPr>
-        <w:t>Age Interval (Intervalo de Edad)</w:t>
-      </w:r>
-      <w:r>
-        <w:rPr>
-          <w:rFonts w:ascii="Arial" w:hAnsi="Arial" w:cs="Arial"/>
-        </w:rPr>
-        <w:t>: Indica el rango de edad del visitante. Es importante para análisis demográficos y para entender la composición de edades de los visitantes.</w:t>
-      </w:r>
-    </w:p>
-    <w:p>
-      <w:pPr>
-        <w:numPr>
-          <w:ilvl w:val="0"/>
-          <w:numId w:val="31"/>
-        </w:numPr>
-        <w:jc w:val="both"/>
-        <w:rPr>
-          <w:rFonts w:ascii="Arial" w:hAnsi="Arial" w:cs="Arial"/>
-        </w:rPr>
-      </w:pPr>
-      <w:proofErr w:type="spellStart"/>
-      <w:r>
-        <w:rPr>
-          <w:rFonts w:ascii="Arial" w:hAnsi="Arial" w:cs="Arial"/>
-          <w:b/>
-          <w:bCs/>
-        </w:rPr>
-        <w:t>Image</w:t>
-      </w:r>
-      <w:proofErr w:type="spellEnd"/>
-      <w:r>
-        <w:rPr>
-          <w:rFonts w:ascii="Arial" w:hAnsi="Arial" w:cs="Arial"/>
-          <w:b/>
-          <w:bCs/>
-        </w:rPr>
-        <w:t xml:space="preserve"> (Imagen)</w:t>
-      </w:r>
-      <w:r>
-        <w:rPr>
-          <w:rFonts w:ascii="Arial" w:hAnsi="Arial" w:cs="Arial"/>
-        </w:rPr>
-        <w:t>: Un campo para almacenar una imagen, posiblemente del visitante, en formato binario. Este puede ser utilizado para propósitos de identificación o registro visual.</w:t>
-      </w:r>
-    </w:p>
-    <w:p>
-      <w:pPr>
-        <w:jc w:val="both"/>
-        <w:rPr>
-          <w:rFonts w:ascii="Arial" w:hAnsi="Arial" w:cs="Arial"/>
-        </w:rPr>
-      </w:pPr>
-      <w:r>
-        <w:rPr>
-          <w:rFonts w:ascii="Arial" w:hAnsi="Arial" w:cs="Arial"/>
-        </w:rPr>
-        <w:t>Funciones</w:t>
-      </w:r>
-    </w:p>
-    <w:p>
-      <w:pPr>
-        <w:numPr>
-          <w:ilvl w:val="0"/>
-          <w:numId w:val="32"/>
-        </w:numPr>
-        <w:jc w:val="both"/>
-        <w:rPr>
-          <w:rFonts w:ascii="Arial" w:hAnsi="Arial" w:cs="Arial"/>
-        </w:rPr>
-      </w:pPr>
-      <w:proofErr w:type="spellStart"/>
-      <w:r>
-        <w:rPr>
-          <w:rFonts w:ascii="Arial" w:hAnsi="Arial" w:cs="Arial"/>
-          <w:b/>
-          <w:bCs/>
-        </w:rPr>
-        <w:t>to_json</w:t>
-      </w:r>
-      <w:proofErr w:type="spellEnd"/>
-      <w:r>
-        <w:rPr>
-          <w:rFonts w:ascii="Arial" w:hAnsi="Arial" w:cs="Arial"/>
-        </w:rPr>
-        <w:t>: Esta función convierte la información del registro de entrada en un formato JSON, facilitando la transferencia y el manejo de los datos en aplicaciones web o interfaces de usuario.</w:t>
-      </w:r>
-    </w:p>
-    <w:p>
-      <w:pPr>
-        <w:jc w:val="both"/>
-        <w:rPr>
-          <w:rFonts w:ascii="Arial" w:hAnsi="Arial" w:cs="Arial"/>
-          <w:b/>
-          <w:bCs/>
-        </w:rPr>
-      </w:pPr>
-    </w:p>
-    <w:p>
-      <w:pPr>
-        <w:jc w:val="both"/>
-        <w:rPr>
-          <w:rFonts w:ascii="Arial" w:hAnsi="Arial" w:cs="Arial"/>
-        </w:rPr>
-      </w:pPr>
-      <w:r>
-        <w:rPr>
-          <w:rFonts w:ascii="Arial" w:hAnsi="Arial" w:cs="Arial"/>
-          <w:b/>
-          <w:bCs/>
-          <w:i/>
-          <w:iCs/>
-          <w:sz w:val="24"/>
-          <w:szCs w:val="24"/>
-        </w:rPr>
-        <w:t xml:space="preserve">Descripción </w:t>
-      </w:r>
-      <w:r>
-        <w:rPr>
-          <w:rFonts w:ascii="Arial" w:hAnsi="Arial" w:cs="Arial"/>
-          <w:b/>
-          <w:bCs/>
-          <w:i/>
-          <w:iCs/>
-          <w:sz w:val="24"/>
-          <w:szCs w:val="24"/>
-        </w:rPr>
-        <w:t xml:space="preserve">General del Modelo </w:t>
-      </w:r>
-      <w:proofErr w:type="spellStart"/>
-      <w:r>
-        <w:rPr>
-          <w:rFonts w:ascii="Arial" w:hAnsi="Arial" w:cs="Arial"/>
-          <w:b/>
-          <w:bCs/>
-          <w:i/>
-          <w:iCs/>
-          <w:sz w:val="24"/>
-          <w:szCs w:val="24"/>
-        </w:rPr>
-        <w:t>Counter</w:t>
-      </w:r>
-      <w:proofErr w:type="spellEnd"/>
-    </w:p>
-    <w:p>
-      <w:pPr>
-        <w:jc w:val="both"/>
-        <w:rPr>
-          <w:rFonts w:ascii="Arial" w:hAnsi="Arial" w:cs="Arial"/>
-        </w:rPr>
-      </w:pPr>
-      <w:r>
-        <w:rPr>
-          <w:rFonts w:ascii="Arial" w:hAnsi="Arial" w:cs="Arial"/>
-        </w:rPr>
-        <w:t xml:space="preserve">El modelo </w:t>
-      </w:r>
-      <w:proofErr w:type="spellStart"/>
-      <w:r>
-        <w:rPr>
-          <w:rFonts w:ascii="Arial" w:hAnsi="Arial" w:cs="Arial"/>
-          <w:b/>
-          <w:bCs/>
-        </w:rPr>
-        <w:t>Counter</w:t>
-      </w:r>
-      <w:proofErr w:type="spellEnd"/>
-      <w:r>
-        <w:rPr>
-          <w:rFonts w:ascii="Arial" w:hAnsi="Arial" w:cs="Arial"/>
-        </w:rPr>
-        <w:t xml:space="preserve"> se utiliza para llevar un conteo acumulativo de eventos, como el número de visitantes que entran o salen de un lugar. Cada registro en este modelo representa un cambio en el conteo total, permitiendo un seguimiento dinámico del número de personas presentes en un momento dado.</w:t>
-      </w:r>
-    </w:p>
-    <w:p>
-      <w:pPr>
-        <w:jc w:val="both"/>
-        <w:rPr>
-          <w:rFonts w:ascii="Arial" w:hAnsi="Arial" w:cs="Arial"/>
-          <w:b/>
-          <w:bCs/>
-        </w:rPr>
-      </w:pPr>
-    </w:p>
-    <w:p>
-      <w:pPr>
-        <w:jc w:val="both"/>
-        <w:rPr>
-          <w:rFonts w:ascii="Arial" w:hAnsi="Arial" w:cs="Arial"/>
-        </w:rPr>
-      </w:pPr>
-      <w:r>
-        <w:rPr>
-          <w:rFonts w:ascii="Arial" w:hAnsi="Arial" w:cs="Arial"/>
-          <w:b/>
-          <w:bCs/>
-          <w:i/>
-          <w:iCs/>
-          <w:sz w:val="24"/>
-          <w:szCs w:val="24"/>
-        </w:rPr>
-        <w:t xml:space="preserve">Descripción </w:t>
-      </w:r>
-      <w:r>
-        <w:rPr>
-          <w:rFonts w:ascii="Arial" w:hAnsi="Arial" w:cs="Arial"/>
-          <w:b/>
-          <w:bCs/>
-          <w:i/>
-          <w:iCs/>
-          <w:sz w:val="24"/>
-          <w:szCs w:val="24"/>
-        </w:rPr>
-        <w:t xml:space="preserve">de Atributos de </w:t>
-      </w:r>
-      <w:proofErr w:type="spellStart"/>
-      <w:r>
-        <w:rPr>
-          <w:rFonts w:ascii="Arial" w:hAnsi="Arial" w:cs="Arial"/>
-          <w:b/>
-          <w:bCs/>
-          <w:i/>
-          <w:iCs/>
-          <w:sz w:val="24"/>
-          <w:szCs w:val="24"/>
-        </w:rPr>
-        <w:t>Counter</w:t>
-      </w:r>
-      <w:proofErr w:type="spellEnd"/>
-    </w:p>
-    <w:p>
-      <w:pPr>
-        <w:numPr>
-          <w:ilvl w:val="0"/>
-          <w:numId w:val="33"/>
-        </w:numPr>
-        <w:jc w:val="both"/>
-        <w:rPr>
-          <w:rFonts w:ascii="Arial" w:hAnsi="Arial" w:cs="Arial"/>
-        </w:rPr>
-      </w:pPr>
-      <w:proofErr w:type="spellStart"/>
-      <w:r>
-        <w:rPr>
-          <w:rFonts w:ascii="Arial" w:hAnsi="Arial" w:cs="Arial"/>
-          <w:b/>
-          <w:bCs/>
-        </w:rPr>
-        <w:t>Value</w:t>
-      </w:r>
-      <w:proofErr w:type="spellEnd"/>
-      <w:r>
-        <w:rPr>
-          <w:rFonts w:ascii="Arial" w:hAnsi="Arial" w:cs="Arial"/>
-          <w:b/>
-          <w:bCs/>
-        </w:rPr>
-        <w:t xml:space="preserve"> (Valor)</w:t>
-      </w:r>
-      <w:r>
-        <w:rPr>
-          <w:rFonts w:ascii="Arial" w:hAnsi="Arial" w:cs="Arial"/>
-        </w:rPr>
-        <w:t>: Representa el cambio en el conteo, que puede ser positivo (por ejemplo, un visitante entra) o negativo (un visitante sale).</w:t>
-      </w:r>
-    </w:p>
-    <w:p>
-      <w:pPr>
-        <w:numPr>
-          <w:ilvl w:val="0"/>
-          <w:numId w:val="33"/>
-        </w:numPr>
-        <w:jc w:val="both"/>
-        <w:rPr>
-          <w:rFonts w:ascii="Arial" w:hAnsi="Arial" w:cs="Arial"/>
-        </w:rPr>
-      </w:pPr>
-      <w:proofErr w:type="spellStart"/>
-      <w:r>
-        <w:rPr>
-          <w:rFonts w:ascii="Arial" w:hAnsi="Arial" w:cs="Arial"/>
-          <w:b/>
-          <w:bCs/>
-        </w:rPr>
-        <w:t>Timestamp</w:t>
-      </w:r>
-      <w:proofErr w:type="spellEnd"/>
-      <w:r>
-        <w:rPr>
-          <w:rFonts w:ascii="Arial" w:hAnsi="Arial" w:cs="Arial"/>
-          <w:b/>
-          <w:bCs/>
-        </w:rPr>
-        <w:t xml:space="preserve"> (Marca de Tiempo)</w:t>
-      </w:r>
-      <w:r>
-        <w:rPr>
-          <w:rFonts w:ascii="Arial" w:hAnsi="Arial" w:cs="Arial"/>
-        </w:rPr>
-        <w:t>: Registra el momento en que ocurrió el cambio en el conteo, permitiendo análisis basados en el tiempo de los patrones de tráfico de visitantes.</w:t>
-      </w:r>
-    </w:p>
-    <w:p>
-      <w:pPr>
-        <w:jc w:val="both"/>
-        <w:rPr>
-          <w:rFonts w:ascii="Arial" w:hAnsi="Arial" w:cs="Arial"/>
-          <w:b/>
-          <w:bCs/>
-        </w:rPr>
-      </w:pPr>
-    </w:p>
-    <w:p>
-      <w:pPr>
-        <w:jc w:val="both"/>
-        <w:rPr>
-          <w:rFonts w:ascii="Arial" w:hAnsi="Arial" w:cs="Arial"/>
-        </w:rPr>
-      </w:pPr>
-      <w:r>
-        <w:rPr>
-          <w:rFonts w:ascii="Arial" w:hAnsi="Arial" w:cs="Arial"/>
-          <w:b/>
-          <w:bCs/>
-          <w:i/>
-          <w:iCs/>
-          <w:sz w:val="24"/>
-          <w:szCs w:val="24"/>
-        </w:rPr>
-        <w:t xml:space="preserve">Descripción </w:t>
-      </w:r>
-      <w:r>
-        <w:rPr>
-          <w:rFonts w:ascii="Arial" w:hAnsi="Arial" w:cs="Arial"/>
-          <w:b/>
-          <w:bCs/>
-          <w:i/>
-          <w:iCs/>
-          <w:sz w:val="24"/>
-          <w:szCs w:val="24"/>
-        </w:rPr>
-        <w:t xml:space="preserve">de Atributos y Métodos de </w:t>
+        <w:t xml:space="preserve">Descripción de Atributos y Métodos de </w:t>
       </w:r>
       <w:proofErr w:type="spellStart"/>
       <w:r>
@@ -19579,7 +19529,7 @@
 
 <file path=word/webextensions/taskpanes.xml><?xml version="1.0" encoding="utf-8"?>
 <wetp:taskpanes xmlns:wetp="http://schemas.microsoft.com/office/webextensions/taskpanes/2010/11">
-  <wetp:taskpane dockstate="right" visibility="0" width="0" row="0">
+  <wetp:taskpane dockstate="right" visibility="0" width="350" row="0">
     <wetp:webextensionref xmlns:r="http://schemas.openxmlformats.org/officeDocument/2006/relationships" r:id="rId1"/>
   </wetp:taskpane>
 </wetp:taskpanes>

</xml_diff>